<commit_message>
15.05 - Doc, Prezentare
</commit_message>
<xml_diff>
--- a/Documentatie/Tarce_Paul-Florin_Lucrare_Stiintifica_TI_Disertatie.docx
+++ b/Documentatie/Tarce_Paul-Florin_Lucrare_Stiintifica_TI_Disertatie.docx
@@ -200,7 +200,21 @@
           <w:sz w:val="20"/>
           <w:szCs w:val="20"/>
         </w:rPr>
-        <w:t>România, 2020</w:t>
+        <w:t>România,</w:t>
+      </w:r>
+      <w:r>
+        <w:rPr>
+          <w:sz w:val="20"/>
+          <w:szCs w:val="20"/>
+        </w:rPr>
+        <w:t xml:space="preserve"> Iunie,</w:t>
+      </w:r>
+      <w:r>
+        <w:rPr>
+          <w:sz w:val="20"/>
+          <w:szCs w:val="20"/>
+        </w:rPr>
+        <w:t xml:space="preserve"> 2020</w:t>
       </w:r>
       <w:r>
         <w:rPr>
@@ -632,7 +646,19 @@
         <w:rPr>
           <w:lang w:val="ro-RO"/>
         </w:rPr>
-        <w:t xml:space="preserve">ți și este greu să se distingă efectele lor. Ei sunt folosiți si pentru acest proiect. Conform [4], </w:t>
+        <w:t xml:space="preserve">ți și este greu să se distingă </w:t>
+      </w:r>
+      <w:r>
+        <w:rPr>
+          <w:lang w:val="ro-RO"/>
+        </w:rPr>
+        <w:t>efectele lor. Ei sunt folosiți ș</w:t>
+      </w:r>
+      <w:r>
+        <w:rPr>
+          <w:lang w:val="ro-RO"/>
+        </w:rPr>
+        <w:t xml:space="preserve">i pentru acest proiect. Conform [4], </w:t>
       </w:r>
       <w:r>
         <w:t>[26], ace</w:t>
@@ -936,7 +962,23 @@
           <w:color w:val="000000"/>
           <w:lang w:val="ro-RO"/>
         </w:rPr>
-        <w:t>În ceea ce priveste dimensiunile acestui proiect el este unul de proporții mici având scopul de a de a aduce o soluție cât mai compactă. De asemenea din punct de vedere a costurilor pentru echipamente, acestea sunt și se doresc a fi scăzute, pentru ca aplicația să fie accesibilă pentru cât mai mulți utilizator</w:t>
+        <w:t xml:space="preserve">În ceea ce priveste dimensiunile acestui proiect el este unul de proporții mici având scopul de a de a aduce o soluție cât mai compactă. De asemenea din punct de vedere a costurilor pentru echipamente, acestea sunt și se doresc a </w:t>
+      </w:r>
+      <w:r>
+        <w:rPr>
+          <w:rFonts w:eastAsia="Times New Roman"/>
+          <w:color w:val="000000"/>
+          <w:lang w:val="ro-RO"/>
+        </w:rPr>
+        <w:t>fi scăzute, pentru ca</w:t>
+      </w:r>
+      <w:r>
+        <w:rPr>
+          <w:rFonts w:eastAsia="Times New Roman"/>
+          <w:color w:val="000000"/>
+          <w:lang w:val="ro-RO"/>
+        </w:rPr>
+        <w:t xml:space="preserve"> aplicația să fie accesibilă pentru cât mai mulți utilizator</w:t>
       </w:r>
       <w:r>
         <w:rPr>
@@ -1096,12 +1138,28 @@
           <w:color w:val="000000"/>
           <w:lang w:val="ro-RO"/>
         </w:rPr>
-        <w:t xml:space="preserve">Numărul utilizatorilor de smartphone-uri în ziua de azi trece de 3.5 miliarde. China, SUA si India sunt țările cu cei mai mulți utilizatori cu peste 100 de milioane fiecare.[10] Smartphone-urile au impactat o mare parte din domeniile vieți. Cele mai evidente influențe sunt în afaceri, educație, sănătate și viață socială. Conform </w:t>
+        <w:t>Numărul utilizatorilor de smartphone-uri în ziua de azi tre</w:t>
       </w:r>
       <w:r>
         <w:rPr>
           <w:rFonts w:eastAsia="Times New Roman"/>
           <w:color w:val="000000"/>
+          <w:lang w:val="ro-RO"/>
+        </w:rPr>
+        <w:t>ce de 3.5 miliarde. China, SUA ș</w:t>
+      </w:r>
+      <w:r>
+        <w:rPr>
+          <w:rFonts w:eastAsia="Times New Roman"/>
+          <w:color w:val="000000"/>
+          <w:lang w:val="ro-RO"/>
+        </w:rPr>
+        <w:t xml:space="preserve">i India sunt țările cu cei mai mulți utilizatori cu peste 100 de milioane fiecare.[10] Smartphone-urile au impactat o mare parte din domeniile vieți. Cele mai evidente influențe sunt în afaceri, educație, sănătate și viață socială. Conform </w:t>
+      </w:r>
+      <w:r>
+        <w:rPr>
+          <w:rFonts w:eastAsia="Times New Roman"/>
+          <w:color w:val="000000"/>
         </w:rPr>
         <w:t>[9],</w:t>
       </w:r>
@@ -1118,13 +1176,27 @@
           <w:rFonts w:eastAsia="Times New Roman"/>
           <w:color w:val="000000"/>
         </w:rPr>
-        <w:t>numărul de aplicații disponibile în Google Play Store a fost de 257 de milioane, în Apple App Store: 1.8 milioane si 669 de mii în Windows Store în 201</w:t>
+        <w:t>numărul de aplicații disponibile în Google Play Store a fost de 257 de milioane, în</w:t>
       </w:r>
       <w:r>
         <w:rPr>
           <w:rFonts w:eastAsia="Times New Roman"/>
           <w:color w:val="000000"/>
         </w:rPr>
+        <w:t xml:space="preserve"> Apple App Store: 1.8 milioane ș</w:t>
+      </w:r>
+      <w:r>
+        <w:rPr>
+          <w:rFonts w:eastAsia="Times New Roman"/>
+          <w:color w:val="000000"/>
+        </w:rPr>
+        <w:t>i 669 de mii în Windows Store în 201</w:t>
+      </w:r>
+      <w:r>
+        <w:rPr>
+          <w:rFonts w:eastAsia="Times New Roman"/>
+          <w:color w:val="000000"/>
+        </w:rPr>
         <w:t>9</w:t>
       </w:r>
       <w:r>
@@ -1168,21 +1240,10 @@
     </w:p>
     <w:p>
       <w:pPr>
-        <w:spacing w:after="120"/>
-        <w:ind w:firstLine="648"/>
-        <w:jc w:val="both"/>
-        <w:rPr>
-          <w:rFonts w:eastAsia="Times New Roman"/>
-          <w:color w:val="000000"/>
-          <w:lang w:val="ro-RO"/>
-        </w:rPr>
-      </w:pPr>
-    </w:p>
-    <w:p>
-      <w:pPr>
         <w:pStyle w:val="Heading1"/>
       </w:pPr>
       <w:r>
+        <w:lastRenderedPageBreak/>
         <w:t>Analiza Stadiului Actual în Domeniul Problemei</w:t>
       </w:r>
     </w:p>
@@ -1225,7 +1286,10 @@
         </w:rPr>
       </w:pPr>
       <w:r>
-        <w:t xml:space="preserve">Ca și context si motivație, proiectul din </w:t>
+        <w:t>Ca și context ș</w:t>
+      </w:r>
+      <w:r>
+        <w:t xml:space="preserve">i motivație, proiectul din </w:t>
       </w:r>
       <w:r>
         <w:rPr>
@@ -1240,7 +1304,19 @@
         <w:rPr>
           <w:lang w:val="ro-RO"/>
         </w:rPr>
-        <w:t xml:space="preserve">ă monitorizarea calității aerului în zonele urbane este esențială pentru ca autoritățile să poată lua decizii din timp în cazul în care se cere, totul pentru a avea grijă de sănătatea cetățenilor. Autorii motivează în </w:t>
+        <w:t>ă monitorizarea calității aerului în zonele</w:t>
+      </w:r>
+      <w:r>
+        <w:rPr>
+          <w:lang w:val="ro-RO"/>
+        </w:rPr>
+        <w:t xml:space="preserve"> urbane este esențială pentru că</w:t>
+      </w:r>
+      <w:r>
+        <w:rPr>
+          <w:lang w:val="ro-RO"/>
+        </w:rPr>
+        <w:t xml:space="preserve"> autoritățile să poată lua decizii din timp în cazul în care se cere, totul pentru a avea grijă de sănătatea cetățenilor. Autorii motivează în </w:t>
       </w:r>
       <w:r>
         <w:t>[15] c</w:t>
@@ -1324,9 +1400,6 @@
     <w:p>
       <w:pPr>
         <w:pStyle w:val="BodyText"/>
-        <w:rPr>
-          <w:lang w:val="en-US"/>
-        </w:rPr>
       </w:pPr>
       <w:r>
         <w:rPr>
@@ -1335,9 +1408,6 @@
         <w:t xml:space="preserve">Procesul de calibrare de la </w:t>
       </w:r>
       <w:r>
-        <w:rPr>
-          <w:lang w:val="en-US"/>
-        </w:rPr>
         <w:t>[15]</w:t>
       </w:r>
       <w:r>
@@ -1347,13 +1417,7 @@
         <w:t xml:space="preserve"> a inclus mai multe etape precum: determinarea rezistenței de încărcare, alegerea unei valori inițiale a rezistenței, luate din documentul tehnic al fiecarui senzor, testarea senzorilor la nivelul de poluare 0 (în cilindrii) și la nivelul de referință (calibrare în două puncte) </w:t>
       </w:r>
       <w:r>
-        <w:t>[15</w:t>
-      </w:r>
-      <w:r>
-        <w:rPr>
-          <w:lang w:val="en-US"/>
-        </w:rPr>
-        <w:t>].</w:t>
+        <w:t>[15].</w:t>
       </w:r>
     </w:p>
     <w:p>
@@ -1396,14 +1460,14 @@
         <w:rPr>
           <w:lang w:val="ro-RO"/>
         </w:rPr>
-        <w:t xml:space="preserve">ătat că CAQI (comprehensive air quality index folosit de unele țări) ambiental nu se potrivește pentru reprezentarea în timp real a calității aerului în spații închise, deci s-a creat un nou indice. </w:t>
+        <w:t xml:space="preserve">ătat că CAQI (comprehensive air quality index folosit de unele țări) ambiental nu se potrivește pentru reprezentarea în timp real a calității aerului în spații închise, deci s-a creat un nou indice. Unii poluanți care afectează aerul în interior diferă de cei care poluează în exterior. Aceștia pot varia în funcție de </w:t>
       </w:r>
       <w:r>
         <w:rPr>
           <w:lang w:val="ro-RO"/>
         </w:rPr>
         <w:lastRenderedPageBreak/>
-        <w:t>Unii poluanți care afectează aerul în interior diferă de cei care poluează în exterior. Aceștia pot varia în funcție de lucruri precum gătitul, scurgeri de gaze, parfumatul, curățatul, ventilatul, aerisitul. Astfel indicele este susceptibil la variații mult mai mari și pe perioade de timp mult mai mici. CAQI e calculat pentru valori ale poluanților adunate timp de 1 oră sau 24 de ore, iar indicele acesta este posibil să nu prezinte calitatea aerului actuală. Astfel, realizatorii proiectului [3] au definit un indicator prescurtat CIAQI (Comprehensive Indoor Air-Quality Indicator) care e configurabil în funcție de mediul interior: casă, fabrică, teren de sport etc. Pentru acesta se iau în considerare poluanții VOC (Volatile organic compound), adică compuși organici volatili, CO și PM</w:t>
+        <w:t>lucruri precum gătitul, scurgeri de gaze, parfumatul, curățatul, ventilatul, aerisitul. Astfel indicele este susceptibil la variații mult mai mari și pe perioade de timp mult mai mici. CAQI e calculat pentru valori ale poluanților adunate timp de 1 oră sau 24 de ore, iar indicele acesta este posibil să nu prezinte calitatea aerului actuală. Astfel, realizatorii proiectului [3] au definit un indicator prescurtat CIAQI (Comprehensive Indoor Air-Quality Indicator) care e configurabil în funcție de mediul interior: casă, fabrică, teren de sport etc. Pentru acesta se iau în considerare poluanții VOC (Volatile organic compound), adică compuși organici volatili, CO și PM</w:t>
       </w:r>
       <w:r>
         <w:rPr>
@@ -1462,44 +1526,41 @@
         <w:t xml:space="preserve">s-au folosit echipamente ieftine, dar ale căror informații sunt acceptabile comparativ cu stațiile folosite de agențiile de mediu. Pe partea de senzori la </w:t>
       </w:r>
       <w:r>
-        <w:t xml:space="preserve">[15] s-au folosit un modul  de la </w:t>
-      </w:r>
-      <w:r>
+        <w:t>[15] s-au folosit un modul  de la platforma destinat</w:t>
+      </w:r>
+      <w:r>
+        <w:rPr>
+          <w:lang w:val="ro-RO"/>
+        </w:rPr>
+        <w:t xml:space="preserve">ă IoT </w:t>
+      </w:r>
+      <w:r>
+        <w:rPr>
+          <w:i/>
+        </w:rPr>
+        <w:t>Libelium</w:t>
+      </w:r>
+      <w:r>
+        <w:rPr>
+          <w:i/>
+          <w:lang w:val="ro-RO"/>
+        </w:rPr>
+        <w:t xml:space="preserve">. </w:t>
+      </w:r>
+      <w:r>
+        <w:rPr>
+          <w:lang w:val="ro-RO"/>
+        </w:rPr>
+        <w:t xml:space="preserve">Proiectul de la </w:t>
+      </w:r>
+      <w:r>
+        <w:t xml:space="preserve">[3] </w:t>
+      </w:r>
+      <w:r>
+        <w:rPr>
+          <w:lang w:val="ro-RO"/>
+        </w:rPr>
         <w:lastRenderedPageBreak/>
-        <w:t>platforma destinat</w:t>
-      </w:r>
-      <w:r>
-        <w:rPr>
-          <w:lang w:val="ro-RO"/>
-        </w:rPr>
-        <w:t xml:space="preserve">ă IoT </w:t>
-      </w:r>
-      <w:r>
-        <w:rPr>
-          <w:i/>
-        </w:rPr>
-        <w:t>Libelium</w:t>
-      </w:r>
-      <w:r>
-        <w:rPr>
-          <w:i/>
-          <w:lang w:val="ro-RO"/>
-        </w:rPr>
-        <w:t xml:space="preserve">. </w:t>
-      </w:r>
-      <w:r>
-        <w:rPr>
-          <w:lang w:val="ro-RO"/>
-        </w:rPr>
-        <w:t xml:space="preserve">Proiectul de la </w:t>
-      </w:r>
-      <w:r>
-        <w:t xml:space="preserve">[3] </w:t>
-      </w:r>
-      <w:r>
-        <w:rPr>
-          <w:lang w:val="ro-RO"/>
-        </w:rPr>
         <w:t>folosește de asemenea un modul IoT cu costuri scazute potrivit pentru analiză de cost scăzut. Are un modul Wi-Fi pentru acces la Internet, modul Bluetooth pentru configurare funcții și comunicare RF (radio-frecvență). Senzorii de gaze folosiți sunt Sharp GP2Y1010AU0F (PM</w:t>
       </w:r>
       <w:r>
@@ -2021,7 +2082,19 @@
         <w:rPr>
           <w:lang w:val="ro-RO"/>
         </w:rPr>
-        <w:t xml:space="preserve">Tema proiectului constă într-un sistem de măsurare și de monitorizare a calității aerului din imediata apropiere a utilizatorului (cat permite distanța Bluetooth). Modulul HW este mic si compact și poate fi purtat de către utilizator oriunde acesta se deplasează. Acesta trebuie să fie pornit de către utilizator și trebuie să aibă bateria încărcată înainte de încerca să se conecteze de pe aplicația mobilă. Prima mare funcționalitate pe care aplicația mobilă trebuie să o aibă este stabilirea unei legături stabile cu modulul HW pentru a putea citi valorile de la senzori. </w:t>
+        <w:t>Tema proiectului constă într-un sistem de măsurare și de monitorizare a calității aerului din imediata apropiere a utilizatorului (cat permite distanța B</w:t>
+      </w:r>
+      <w:r>
+        <w:rPr>
+          <w:lang w:val="ro-RO"/>
+        </w:rPr>
+        <w:t>luetooth). Modulul HW este mic ș</w:t>
+      </w:r>
+      <w:r>
+        <w:rPr>
+          <w:lang w:val="ro-RO"/>
+        </w:rPr>
+        <w:t xml:space="preserve">i compact și poate fi purtat de către utilizator oriunde acesta se deplasează. Acesta trebuie să fie pornit de către utilizator și trebuie să aibă bateria încărcată înainte de încerca să se conecteze de pe aplicația mobilă. Prima mare funcționalitate pe care aplicația mobilă trebuie să o aibă este stabilirea unei legături stabile cu modulul HW pentru a putea citi valorile de la senzori. </w:t>
       </w:r>
     </w:p>
     <w:p>
@@ -2047,28 +2120,22 @@
         <w:rPr>
           <w:lang w:val="ro-RO"/>
         </w:rPr>
-        <w:t xml:space="preserve">A doua mare funcționalitate pe care aplicația mobilă trebuie să o aibă este ca după preluarea datelor brute de la modul, să calculeze AQI. Acest lucru trebuie făcut conform algoritmilor specifici aleși la proiectare și folosind </w:t>
-      </w:r>
+        <w:t>A doua mare funcționalitate pe care aplicația mobilă trebuie să o aibă este ca după preluarea datelor brute de la modul, să calculeze AQI. Acest lucru trebuie făcut conform algoritmilor specifici aleși la proiectare și folosind documentația modulului (transformare tensiuni snezori în AQI final).</w:t>
+      </w:r>
+    </w:p>
+    <w:p>
+      <w:pPr>
+        <w:ind w:firstLine="288"/>
+        <w:jc w:val="both"/>
+        <w:rPr>
+          <w:lang w:val="ro-RO"/>
+        </w:rPr>
+      </w:pPr>
       <w:r>
         <w:rPr>
           <w:lang w:val="ro-RO"/>
         </w:rPr>
         <w:lastRenderedPageBreak/>
-        <w:t>documentația modulului (transformare tensiuni snezori în AQI final).</w:t>
-      </w:r>
-    </w:p>
-    <w:p>
-      <w:pPr>
-        <w:ind w:firstLine="288"/>
-        <w:jc w:val="both"/>
-        <w:rPr>
-          <w:lang w:val="ro-RO"/>
-        </w:rPr>
-      </w:pPr>
-      <w:r>
-        <w:rPr>
-          <w:lang w:val="ro-RO"/>
-        </w:rPr>
         <w:t>A treia funcționalitate mare este reprezentarea AQI pe interfața principală a aplicației. Datele despre AQI pe fiecare senzor și AQI general  (mod de calcul de la capitoul 3) trebuie să fie stocate într-o bază de date. Pe interfața principală, utilizatorul trebuie să vadă AQI în timp real (cu numere și culori sugestive) iar folosind</w:t>
       </w:r>
       <w:r>
@@ -2160,14 +2227,14 @@
         <w:rPr>
           <w:lang w:val="ro-RO"/>
         </w:rPr>
-        <w:t xml:space="preserve">în figură), unde utilizatorul poate realizeze conexiunea aplicației </w:t>
+        <w:t xml:space="preserve">în figură), unde utilizatorul poate realizeze conexiunea aplicației mobile cu modulul HW. În această interfață, sunt prezente câte un afișaj(în formă de ceas) pentru nivelul AQI pentru </w:t>
       </w:r>
       <w:r>
         <w:rPr>
           <w:lang w:val="ro-RO"/>
         </w:rPr>
         <w:lastRenderedPageBreak/>
-        <w:t>mobile cu modulul HW. În această interfață, sunt prezente câte un afișaj(în formă de ceas) pentru nivelul AQI pentru fiecare sub-indice (cu culori care exprimă nivelul de poluare, de la verde la negru)</w:t>
+        <w:t>fiecare sub-indice (cu culori care exprimă nivelul de poluare, de la verde la negru)</w:t>
       </w:r>
       <w:r>
         <w:rPr>
@@ -8455,7 +8522,7 @@
     </w:p>
     <w:p>
       <w:pPr>
-        <w:spacing w:line="228" w:lineRule="auto"/>
+        <w:spacing w:after="240" w:line="228" w:lineRule="auto"/>
         <w:ind w:firstLine="360"/>
         <w:jc w:val="both"/>
         <w:rPr>
@@ -8467,27 +8534,33 @@
         <w:rPr>
           <w:lang w:val="ro-RO"/>
         </w:rPr>
-        <w:t>Deci senzorul CO este mult mai bun la W5, la W4 posibil ca acesta să fie defect. NO2 este mai bun la W4, SO2 mai bun la W5 iar O3 au valori foarte apropiate deci îi putem considera ca având acuratețe aproximativ egală.</w:t>
-      </w:r>
-    </w:p>
-    <w:p>
-      <w:pPr>
-        <w:pStyle w:val="ListParagraph"/>
-        <w:spacing w:line="228" w:lineRule="auto"/>
-        <w:ind w:left="360"/>
-        <w:jc w:val="both"/>
-        <w:rPr>
-          <w:rFonts w:ascii="Times New Roman" w:hAnsi="Times New Roman" w:cs="Times New Roman"/>
-          <w:u w:val="single"/>
-          <w:lang w:val="ro-RO"/>
-        </w:rPr>
-      </w:pPr>
-      <w:r>
-        <w:rPr>
-          <w:rFonts w:ascii="Times New Roman" w:hAnsi="Times New Roman" w:cs="Times New Roman"/>
-          <w:lang w:val="ro-RO"/>
-        </w:rPr>
-        <w:t>.</w:t>
+        <w:t>Deci senzorul CO este mult mai bun la W5, la W4 posibil ca acesta să fie defect. NO2 este mai bun la W4, SO2 mai bun la W5 iar O3 au valori foarte apro</w:t>
+      </w:r>
+      <w:r>
+        <w:rPr>
+          <w:lang w:val="ro-RO"/>
+        </w:rPr>
+        <w:t>piate deci îi putem considera că</w:t>
+      </w:r>
+      <w:r>
+        <w:rPr>
+          <w:lang w:val="ro-RO"/>
+        </w:rPr>
+        <w:t xml:space="preserve"> având acuratețe aproximativ egală.</w:t>
+      </w:r>
+      <w:r>
+        <w:rPr>
+          <w:sz w:val="24"/>
+          <w:szCs w:val="24"/>
+          <w:lang w:val="ro-RO"/>
+        </w:rPr>
+        <w:t xml:space="preserve"> </w:t>
+      </w:r>
+      <w:r>
+        <w:rPr>
+          <w:lang w:val="ro-RO"/>
+        </w:rPr>
+        <w:t>Dacă eroarea pătratică medie este mică înseamnă că datele date de senzor pe o anumită perioadă de timp nu diferă mult față de media  valorilor pe această perioadă de timp. În schimb dacă această valoare este mare însemană că senzorul are o abatere mare pe o perioadă de timp, față de medie, și datele acestuia sunt mai greu de analizat și de interpretat. Un senzor este mai bun cu cât are eroarea pătratică medie mai mică (nu este influențat atât de mult de zgomote), cu condiția ca aceste măsurători să fie făcute pe perioade scurte de timp în care variațile poluanților și condițiilor mediului de măsurare sunt mici (constante în mod ideal).</w:t>
       </w:r>
     </w:p>
     <w:p>
@@ -8510,7 +8583,7 @@
     <w:p>
       <w:pPr>
         <w:pStyle w:val="ListParagraph"/>
-        <w:spacing w:line="228" w:lineRule="auto"/>
+        <w:spacing w:after="0" w:line="228" w:lineRule="auto"/>
         <w:ind w:left="0" w:firstLine="720"/>
         <w:jc w:val="both"/>
         <w:rPr>
@@ -8541,14 +8614,7 @@
           <w:sz w:val="20"/>
           <w:szCs w:val="20"/>
         </w:rPr>
-        <w:t xml:space="preserve"> s-a dorit studiul funcționării unor senzori de costuri reduse pentru a vedea cum se comportă aceștia în diferite circumstanțe și medii și pentru a realiza cu ei calculul AQI. Acest lucru s-a realizat prin aplicația mobilă și prin modulul portabil BLE. Scopul aplicației este unul strict pentru cercetare și pentru lucru doar cu acest tip de senzori (Airify). Partea realizată de autorul aceste lucrări este aplicația mobilă, și studiul, analiza datelor colectate cu aceasta. Aplicația mobilă are o funcționalitate simplă, ușor de folosit iar datele exportate de acestea (pe mail, Drive etc.) în format .xlsx pot fi manipulate de către cel care face studiu în diferite moduri.</w:t>
-      </w:r>
-      <w:r>
-        <w:rPr>
-          <w:sz w:val="24"/>
-          <w:szCs w:val="24"/>
-        </w:rPr>
-        <w:t xml:space="preserve"> </w:t>
+        <w:t xml:space="preserve"> s-a dorit studiul funcționării unor senzori de costuri reduse pentru a vedea cum se comportă aceștia în diferite circumstanțe și medii și pentru a realiza cu ei calculul AQI. Acest lucru s-a realizat prin aplicația mobilă și prin modulul portabil BLE. Scopul aplicației este unul strict pentru cercetare și pentru lucru doar cu acest tip de senzori (Airify). Partea realizată de autorul aceste lucrări este aplicația mobilă, și studiul, analiza datelor colectate cu aceasta. Aplicația mobilă are o funcționalitate simplă, ușor </w:t>
       </w:r>
       <w:r>
         <w:rPr>
@@ -8556,7 +8622,15 @@
           <w:sz w:val="20"/>
           <w:szCs w:val="20"/>
         </w:rPr>
-        <w:t xml:space="preserve">Senzori folosiți sunt de costuri costuri/performanțe reduse și necalibrați. De aceea s-a insistat pe observare variaților, mai mult decât a valorilor pentru AQI care pot să se afle într-o plajă nerealistă din cauza necalibrării. S-au observat multe variații care fac sens precum scăderea nivelului poluanților pe parcursul nopții, sau în zone rurale, urbane. De asemenea în urma calculului varianței medii și a abaterii medii (eroare medie pătratică) </w:t>
+        <w:lastRenderedPageBreak/>
+        <w:t>de folosit iar datele exportate de acestea (pe mail, Drive etc.) în format .xlsx pot fi manipulate de către cel care face studiu în diferite moduri.</w:t>
+      </w:r>
+      <w:r>
+        <w:rPr>
+          <w:sz w:val="24"/>
+          <w:szCs w:val="24"/>
+        </w:rPr>
+        <w:t xml:space="preserve"> </w:t>
       </w:r>
       <w:r>
         <w:rPr>
@@ -8564,14 +8638,38 @@
           <w:sz w:val="20"/>
           <w:szCs w:val="20"/>
         </w:rPr>
-        <w:lastRenderedPageBreak/>
-        <w:t>pentru fiecare senzor s-a putut decide care modul și care senzori sunt mai exacți.</w:t>
+        <w:t>Senzori folosiți sunt de costuri costuri/performanțe reduse și necalibrați. De aceea s-a insistat pe observare variaților, mai mult decât a valorilor pentru AQI care pot să se afle într-o plajă nerealistă din cauza necalibrării. S-au observat multe variații care fac sens precum scăderea nivelului poluanților pe parcursul nopții, sau în zone rurale, urbane. De asemenea în urma calculului varianței medii și a abaterii medii (eroare medie pătratică) pentru fiecare senzor s-a putut decide care modul și care senzori sunt mai exacți.</w:t>
+      </w:r>
+    </w:p>
+    <w:p>
+      <w:pPr>
+        <w:spacing w:line="228" w:lineRule="auto"/>
+        <w:ind w:firstLine="720"/>
+        <w:jc w:val="both"/>
+        <w:rPr>
+          <w:lang w:val="ro-RO"/>
+        </w:rPr>
+      </w:pPr>
+      <w:r>
+        <w:rPr>
+          <w:lang w:val="ro-RO"/>
+        </w:rPr>
+        <w:t xml:space="preserve">Prin aceste studii s-a demostrat funcționarea senzorilor electrochimici de poluare și de temperatură, umiditate, presiunie atmosferică, de costuri reduse din punct de vedere al acurateții datelor și a capabilității lor de a detecta schimbările mediului în care se fac măsurătorile (în diferitele locuri în care au fost plasați). </w:t>
+      </w:r>
+      <w:r>
+        <w:t xml:space="preserve">În mare parte, senzorii au răspuns la schimbările din mediul exterior, dar prin calibrarea lor și prin un studiu mai avansat al funcționalității lor, aceștia pot să ofere date și mai exacte, </w:t>
+      </w:r>
+      <w:r>
+        <w:t xml:space="preserve">potrivite </w:t>
+      </w:r>
+      <w:r>
+        <w:t xml:space="preserve"> pentru segmentul de piață în care se plasează ei.</w:t>
       </w:r>
     </w:p>
     <w:p>
       <w:pPr>
         <w:pStyle w:val="ListParagraph"/>
-        <w:spacing w:line="228" w:lineRule="auto"/>
+        <w:spacing w:after="0" w:line="228" w:lineRule="auto"/>
         <w:ind w:left="0" w:firstLine="720"/>
         <w:jc w:val="both"/>
         <w:rPr>
@@ -8591,28 +8689,8 @@
     </w:p>
     <w:p>
       <w:pPr>
-        <w:pStyle w:val="ListParagraph"/>
-        <w:spacing w:line="360" w:lineRule="auto"/>
-        <w:ind w:left="0" w:firstLine="720"/>
-        <w:jc w:val="both"/>
-        <w:rPr>
-          <w:rFonts w:ascii="Times New Roman" w:hAnsi="Times New Roman" w:cs="Times New Roman"/>
-          <w:sz w:val="24"/>
-          <w:szCs w:val="24"/>
-        </w:rPr>
-      </w:pPr>
-    </w:p>
-    <w:p>
-      <w:pPr>
-        <w:pStyle w:val="ListParagraph"/>
         <w:spacing w:line="216" w:lineRule="auto"/>
-        <w:ind w:left="0" w:firstLine="720"/>
-        <w:jc w:val="both"/>
-        <w:rPr>
-          <w:rFonts w:ascii="Times New Roman" w:hAnsi="Times New Roman" w:cs="Times New Roman"/>
-          <w:sz w:val="20"/>
-          <w:szCs w:val="20"/>
-        </w:rPr>
+        <w:jc w:val="both"/>
       </w:pPr>
     </w:p>
     <w:p>
@@ -8632,7 +8710,6 @@
       </w:r>
     </w:p>
     <w:p/>
-    <w:p/>
     <w:p>
       <w:pPr>
         <w:spacing w:after="120"/>
@@ -8648,7 +8725,14 @@
           <w:sz w:val="16"/>
           <w:szCs w:val="16"/>
         </w:rPr>
-        <w:t>[1]</w:t>
+        <w:t>[1</w:t>
+      </w:r>
+      <w:r>
+        <w:rPr>
+          <w:sz w:val="16"/>
+          <w:szCs w:val="16"/>
+        </w:rPr>
+        <w:t>]</w:t>
       </w:r>
       <w:r>
         <w:t xml:space="preserve"> </w:t>
@@ -8774,14 +8858,7 @@
           <w:sz w:val="16"/>
           <w:szCs w:val="16"/>
         </w:rPr>
-        <w:t xml:space="preserve">[4] </w:t>
-      </w:r>
-      <w:r>
-        <w:rPr>
-          <w:sz w:val="16"/>
-          <w:szCs w:val="16"/>
-        </w:rPr>
-        <w:t xml:space="preserve">Huixiang Liu, Qing Li, Dongbing Yu, Yu Gu, </w:t>
+        <w:t xml:space="preserve">[4] Huixiang Liu, Qing Li, Dongbing Yu, Yu Gu, </w:t>
       </w:r>
       <w:r>
         <w:rPr>
@@ -8813,14 +8890,7 @@
           <w:sz w:val="16"/>
           <w:szCs w:val="16"/>
         </w:rPr>
-        <w:t xml:space="preserve">[5] </w:t>
-      </w:r>
-      <w:r>
-        <w:rPr>
-          <w:sz w:val="16"/>
-          <w:szCs w:val="16"/>
-        </w:rPr>
-        <w:t xml:space="preserve">Samir Lemes, </w:t>
+        <w:t xml:space="preserve">[5] Samir Lemes, </w:t>
       </w:r>
       <w:r>
         <w:rPr>
@@ -8852,14 +8922,7 @@
           <w:sz w:val="16"/>
           <w:szCs w:val="16"/>
         </w:rPr>
-        <w:t xml:space="preserve">[6] </w:t>
-      </w:r>
-      <w:r>
-        <w:rPr>
-          <w:sz w:val="16"/>
-          <w:szCs w:val="16"/>
-        </w:rPr>
-        <w:t xml:space="preserve">Dr. Ramamohana Reddy Appannagari, </w:t>
+        <w:t xml:space="preserve">[6] Dr. Ramamohana Reddy Appannagari, </w:t>
       </w:r>
       <w:r>
         <w:rPr>
@@ -8884,12 +8947,13 @@
           <w:ilvl w:val="0"/>
           <w:numId w:val="0"/>
         </w:numPr>
-        <w:rPr>
-          <w:rStyle w:val="Hyperlink"/>
-        </w:rPr>
-      </w:pPr>
-      <w:r>
-        <w:t xml:space="preserve">[7] World Health Organization, </w:t>
+        <w:spacing w:after="120"/>
+      </w:pPr>
+      <w:r>
+        <w:t xml:space="preserve">[7] </w:t>
+      </w:r>
+      <w:r>
+        <w:t xml:space="preserve">World Health Organization, </w:t>
       </w:r>
       <w:r>
         <w:rPr>
@@ -8928,6 +8992,7 @@
         <w:r>
           <w:rPr>
             <w:rStyle w:val="Hyperlink"/>
+            <w:color w:val="auto"/>
           </w:rPr>
           <w:t>https://www.who.int/gho/phe/outdoor_air_pollution/burden/en/</w:t>
         </w:r>
@@ -8935,15 +9000,6 @@
     </w:p>
     <w:p>
       <w:pPr>
-        <w:pStyle w:val="references"/>
-        <w:numPr>
-          <w:ilvl w:val="0"/>
-          <w:numId w:val="0"/>
-        </w:numPr>
-      </w:pPr>
-    </w:p>
-    <w:p>
-      <w:pPr>
         <w:spacing w:after="120"/>
         <w:jc w:val="left"/>
         <w:rPr>
@@ -8956,7 +9012,14 @@
           <w:sz w:val="16"/>
           <w:szCs w:val="16"/>
         </w:rPr>
-        <w:t xml:space="preserve">[8] J.Clement, </w:t>
+        <w:t xml:space="preserve">[8] </w:t>
+      </w:r>
+      <w:r>
+        <w:rPr>
+          <w:sz w:val="16"/>
+          <w:szCs w:val="16"/>
+        </w:rPr>
+        <w:t xml:space="preserve">J.Clement, </w:t>
       </w:r>
       <w:r>
         <w:rPr>
@@ -8992,6 +9055,7 @@
         <w:r>
           <w:rPr>
             <w:rStyle w:val="Hyperlink"/>
+            <w:color w:val="auto"/>
             <w:sz w:val="16"/>
             <w:szCs w:val="16"/>
           </w:rPr>
@@ -9013,7 +9077,14 @@
           <w:sz w:val="16"/>
           <w:szCs w:val="16"/>
         </w:rPr>
-        <w:t xml:space="preserve">[9] S. O’Dea, </w:t>
+        <w:t xml:space="preserve">[9] </w:t>
+      </w:r>
+      <w:r>
+        <w:rPr>
+          <w:sz w:val="16"/>
+          <w:szCs w:val="16"/>
+        </w:rPr>
+        <w:t xml:space="preserve">S. O’Dea, </w:t>
       </w:r>
       <w:r>
         <w:rPr>
@@ -9049,6 +9120,7 @@
         <w:r>
           <w:rPr>
             <w:rStyle w:val="Hyperlink"/>
+            <w:color w:val="auto"/>
             <w:sz w:val="16"/>
             <w:szCs w:val="16"/>
           </w:rPr>
@@ -9097,10 +9169,7 @@
         </w:numPr>
       </w:pPr>
       <w:r>
-        <w:t xml:space="preserve">[11] </w:t>
-      </w:r>
-      <w:r>
-        <w:t xml:space="preserve">Nicholas Rees, </w:t>
+        <w:t xml:space="preserve">[11] Nicholas Rees, </w:t>
       </w:r>
       <w:r>
         <w:rPr>
@@ -9423,27 +9492,278 @@
     </w:p>
     <w:p>
       <w:pPr>
-        <w:jc w:val="both"/>
-      </w:pPr>
-    </w:p>
-    <w:p>
-      <w:pPr>
-        <w:pStyle w:val="references"/>
-        <w:numPr>
-          <w:ilvl w:val="0"/>
-          <w:numId w:val="0"/>
-        </w:numPr>
-        <w:ind w:left="360" w:hanging="360"/>
-      </w:pPr>
-    </w:p>
-    <w:p>
-      <w:pPr>
-        <w:pStyle w:val="references"/>
-        <w:numPr>
-          <w:ilvl w:val="0"/>
-          <w:numId w:val="0"/>
-        </w:numPr>
-        <w:ind w:left="360" w:hanging="360"/>
+        <w:spacing w:line="19" w:lineRule="atLeast"/>
+        <w:jc w:val="both"/>
+        <w:rPr>
+          <w:color w:val="000000"/>
+          <w:sz w:val="22"/>
+          <w:szCs w:val="22"/>
+          <w:lang w:val="ro-RO"/>
+        </w:rPr>
+      </w:pPr>
+    </w:p>
+    <w:p>
+      <w:pPr>
+        <w:spacing w:line="19" w:lineRule="atLeast"/>
+        <w:jc w:val="both"/>
+        <w:rPr>
+          <w:color w:val="000000"/>
+          <w:sz w:val="22"/>
+          <w:szCs w:val="22"/>
+          <w:lang w:val="ro-RO"/>
+        </w:rPr>
+      </w:pPr>
+    </w:p>
+    <w:p>
+      <w:pPr>
+        <w:spacing w:line="19" w:lineRule="atLeast"/>
+        <w:jc w:val="both"/>
+        <w:rPr>
+          <w:color w:val="000000"/>
+          <w:sz w:val="22"/>
+          <w:szCs w:val="22"/>
+          <w:lang w:val="ro-RO"/>
+        </w:rPr>
+      </w:pPr>
+    </w:p>
+    <w:p>
+      <w:pPr>
+        <w:spacing w:line="19" w:lineRule="atLeast"/>
+        <w:jc w:val="both"/>
+        <w:rPr>
+          <w:color w:val="000000"/>
+          <w:sz w:val="22"/>
+          <w:szCs w:val="22"/>
+          <w:lang w:val="ro-RO"/>
+        </w:rPr>
+      </w:pPr>
+    </w:p>
+    <w:p>
+      <w:pPr>
+        <w:spacing w:line="19" w:lineRule="atLeast"/>
+        <w:jc w:val="both"/>
+        <w:rPr>
+          <w:color w:val="000000"/>
+          <w:sz w:val="22"/>
+          <w:szCs w:val="22"/>
+          <w:lang w:val="ro-RO"/>
+        </w:rPr>
+      </w:pPr>
+    </w:p>
+    <w:p>
+      <w:pPr>
+        <w:spacing w:line="19" w:lineRule="atLeast"/>
+        <w:jc w:val="both"/>
+        <w:rPr>
+          <w:color w:val="000000"/>
+          <w:sz w:val="22"/>
+          <w:szCs w:val="22"/>
+          <w:lang w:val="ro-RO"/>
+        </w:rPr>
+      </w:pPr>
+    </w:p>
+    <w:p>
+      <w:pPr>
+        <w:spacing w:line="19" w:lineRule="atLeast"/>
+        <w:jc w:val="both"/>
+        <w:rPr>
+          <w:color w:val="000000"/>
+          <w:sz w:val="22"/>
+          <w:szCs w:val="22"/>
+          <w:lang w:val="ro-RO"/>
+        </w:rPr>
+      </w:pPr>
+    </w:p>
+    <w:p>
+      <w:pPr>
+        <w:spacing w:line="19" w:lineRule="atLeast"/>
+        <w:jc w:val="both"/>
+        <w:rPr>
+          <w:color w:val="000000"/>
+          <w:sz w:val="22"/>
+          <w:szCs w:val="22"/>
+          <w:lang w:val="ro-RO"/>
+        </w:rPr>
+      </w:pPr>
+    </w:p>
+    <w:p>
+      <w:pPr>
+        <w:spacing w:line="19" w:lineRule="atLeast"/>
+        <w:jc w:val="both"/>
+        <w:rPr>
+          <w:color w:val="000000"/>
+          <w:sz w:val="22"/>
+          <w:szCs w:val="22"/>
+          <w:lang w:val="ro-RO"/>
+        </w:rPr>
+      </w:pPr>
+    </w:p>
+    <w:p>
+      <w:pPr>
+        <w:spacing w:line="19" w:lineRule="atLeast"/>
+        <w:jc w:val="both"/>
+        <w:rPr>
+          <w:color w:val="000000"/>
+          <w:sz w:val="22"/>
+          <w:szCs w:val="22"/>
+          <w:lang w:val="ro-RO"/>
+        </w:rPr>
+      </w:pPr>
+    </w:p>
+    <w:p>
+      <w:pPr>
+        <w:spacing w:line="19" w:lineRule="atLeast"/>
+        <w:jc w:val="both"/>
+        <w:rPr>
+          <w:color w:val="000000"/>
+          <w:sz w:val="22"/>
+          <w:szCs w:val="22"/>
+          <w:lang w:val="ro-RO"/>
+        </w:rPr>
+      </w:pPr>
+    </w:p>
+    <w:p>
+      <w:pPr>
+        <w:spacing w:line="19" w:lineRule="atLeast"/>
+        <w:jc w:val="both"/>
+        <w:rPr>
+          <w:color w:val="000000"/>
+          <w:sz w:val="22"/>
+          <w:szCs w:val="22"/>
+          <w:lang w:val="ro-RO"/>
+        </w:rPr>
+      </w:pPr>
+    </w:p>
+    <w:p>
+      <w:pPr>
+        <w:spacing w:line="19" w:lineRule="atLeast"/>
+        <w:jc w:val="both"/>
+        <w:rPr>
+          <w:color w:val="000000"/>
+          <w:sz w:val="22"/>
+          <w:szCs w:val="22"/>
+          <w:lang w:val="ro-RO"/>
+        </w:rPr>
+      </w:pPr>
+    </w:p>
+    <w:p>
+      <w:pPr>
+        <w:spacing w:line="19" w:lineRule="atLeast"/>
+        <w:jc w:val="both"/>
+        <w:rPr>
+          <w:color w:val="000000"/>
+          <w:sz w:val="22"/>
+          <w:szCs w:val="22"/>
+          <w:lang w:val="ro-RO"/>
+        </w:rPr>
+      </w:pPr>
+    </w:p>
+    <w:p>
+      <w:pPr>
+        <w:spacing w:line="19" w:lineRule="atLeast"/>
+        <w:jc w:val="both"/>
+        <w:rPr>
+          <w:color w:val="000000"/>
+          <w:sz w:val="22"/>
+          <w:szCs w:val="22"/>
+          <w:lang w:val="ro-RO"/>
+        </w:rPr>
+      </w:pPr>
+    </w:p>
+    <w:p>
+      <w:pPr>
+        <w:spacing w:line="19" w:lineRule="atLeast"/>
+        <w:jc w:val="both"/>
+        <w:rPr>
+          <w:color w:val="000000"/>
+          <w:sz w:val="22"/>
+          <w:szCs w:val="22"/>
+          <w:lang w:val="ro-RO"/>
+        </w:rPr>
+      </w:pPr>
+    </w:p>
+    <w:p>
+      <w:pPr>
+        <w:spacing w:line="19" w:lineRule="atLeast"/>
+        <w:jc w:val="both"/>
+        <w:rPr>
+          <w:color w:val="000000"/>
+          <w:sz w:val="22"/>
+          <w:szCs w:val="22"/>
+          <w:lang w:val="ro-RO"/>
+        </w:rPr>
+      </w:pPr>
+    </w:p>
+    <w:p>
+      <w:pPr>
+        <w:spacing w:line="19" w:lineRule="atLeast"/>
+        <w:jc w:val="both"/>
+        <w:rPr>
+          <w:color w:val="000000"/>
+          <w:sz w:val="22"/>
+          <w:szCs w:val="22"/>
+          <w:lang w:val="ro-RO"/>
+        </w:rPr>
+      </w:pPr>
+    </w:p>
+    <w:p>
+      <w:pPr>
+        <w:spacing w:line="19" w:lineRule="atLeast"/>
+        <w:jc w:val="both"/>
+        <w:rPr>
+          <w:color w:val="000000"/>
+          <w:sz w:val="22"/>
+          <w:szCs w:val="22"/>
+          <w:lang w:val="ro-RO"/>
+        </w:rPr>
+      </w:pPr>
+    </w:p>
+    <w:p>
+      <w:pPr>
+        <w:spacing w:line="19" w:lineRule="atLeast"/>
+        <w:jc w:val="both"/>
+        <w:rPr>
+          <w:color w:val="000000"/>
+          <w:sz w:val="22"/>
+          <w:szCs w:val="22"/>
+          <w:lang w:val="ro-RO"/>
+        </w:rPr>
+      </w:pPr>
+    </w:p>
+    <w:p>
+      <w:pPr>
+        <w:spacing w:line="19" w:lineRule="atLeast"/>
+        <w:jc w:val="both"/>
+        <w:rPr>
+          <w:color w:val="000000"/>
+          <w:sz w:val="22"/>
+          <w:szCs w:val="22"/>
+          <w:lang w:val="ro-RO"/>
+        </w:rPr>
+      </w:pPr>
+    </w:p>
+    <w:p>
+      <w:pPr>
+        <w:spacing w:line="19" w:lineRule="atLeast"/>
+        <w:jc w:val="both"/>
+        <w:rPr>
+          <w:color w:val="000000"/>
+          <w:sz w:val="22"/>
+          <w:szCs w:val="22"/>
+          <w:lang w:val="ro-RO"/>
+        </w:rPr>
+      </w:pPr>
+    </w:p>
+    <w:p>
+      <w:pPr>
+        <w:spacing w:line="19" w:lineRule="atLeast"/>
+        <w:jc w:val="both"/>
+        <w:rPr>
+          <w:color w:val="000000"/>
+          <w:sz w:val="22"/>
+          <w:szCs w:val="22"/>
+          <w:lang w:val="ro-RO"/>
+        </w:rPr>
       </w:pPr>
     </w:p>
     <w:p>
@@ -9454,8 +9774,6 @@
           <w:numId w:val="0"/>
         </w:numPr>
         <w:spacing w:line="240" w:lineRule="auto"/>
-        <w:ind w:left="360" w:hanging="360"/>
-        <w:jc w:val="center"/>
         <w:rPr>
           <w:rFonts w:eastAsia="SimSun"/>
           <w:b/>
@@ -9464,7 +9782,6 @@
           <w:spacing w:val="-1"/>
           <w:sz w:val="20"/>
           <w:szCs w:val="20"/>
-          <w:lang/>
         </w:rPr>
       </w:pPr>
     </w:p>
@@ -9476,8 +9793,6 @@
           <w:numId w:val="0"/>
         </w:numPr>
         <w:spacing w:line="240" w:lineRule="auto"/>
-        <w:ind w:left="360" w:hanging="360"/>
-        <w:jc w:val="center"/>
         <w:rPr>
           <w:rFonts w:eastAsia="SimSun"/>
           <w:b/>
@@ -9486,7 +9801,6 @@
           <w:spacing w:val="-1"/>
           <w:sz w:val="20"/>
           <w:szCs w:val="20"/>
-          <w:lang/>
         </w:rPr>
       </w:pPr>
     </w:p>
@@ -9498,8 +9812,6 @@
           <w:numId w:val="0"/>
         </w:numPr>
         <w:spacing w:line="240" w:lineRule="auto"/>
-        <w:ind w:left="360" w:hanging="360"/>
-        <w:jc w:val="center"/>
         <w:rPr>
           <w:rFonts w:eastAsia="SimSun"/>
           <w:b/>
@@ -9508,7 +9820,6 @@
           <w:spacing w:val="-1"/>
           <w:sz w:val="20"/>
           <w:szCs w:val="20"/>
-          <w:lang/>
         </w:rPr>
       </w:pPr>
     </w:p>
@@ -9520,8 +9831,6 @@
           <w:numId w:val="0"/>
         </w:numPr>
         <w:spacing w:line="240" w:lineRule="auto"/>
-        <w:ind w:left="360" w:hanging="360"/>
-        <w:jc w:val="center"/>
         <w:rPr>
           <w:rFonts w:eastAsia="SimSun"/>
           <w:b/>
@@ -9530,7 +9839,6 @@
           <w:spacing w:val="-1"/>
           <w:sz w:val="20"/>
           <w:szCs w:val="20"/>
-          <w:lang/>
         </w:rPr>
       </w:pPr>
     </w:p>
@@ -9542,8 +9850,6 @@
           <w:numId w:val="0"/>
         </w:numPr>
         <w:spacing w:line="240" w:lineRule="auto"/>
-        <w:ind w:left="360" w:hanging="360"/>
-        <w:jc w:val="center"/>
         <w:rPr>
           <w:rFonts w:eastAsia="SimSun"/>
           <w:b/>
@@ -9552,183 +9858,6 @@
           <w:spacing w:val="-1"/>
           <w:sz w:val="20"/>
           <w:szCs w:val="20"/>
-          <w:lang/>
-        </w:rPr>
-      </w:pPr>
-    </w:p>
-    <w:p>
-      <w:pPr>
-        <w:pStyle w:val="references"/>
-        <w:numPr>
-          <w:ilvl w:val="0"/>
-          <w:numId w:val="0"/>
-        </w:numPr>
-        <w:spacing w:line="240" w:lineRule="auto"/>
-        <w:ind w:left="360" w:hanging="360"/>
-        <w:jc w:val="center"/>
-        <w:rPr>
-          <w:rFonts w:eastAsia="SimSun"/>
-          <w:b/>
-          <w:noProof w:val="0"/>
-          <w:color w:val="FF0000"/>
-          <w:spacing w:val="-1"/>
-          <w:sz w:val="20"/>
-          <w:szCs w:val="20"/>
-          <w:lang/>
-        </w:rPr>
-      </w:pPr>
-    </w:p>
-    <w:p>
-      <w:pPr>
-        <w:pStyle w:val="references"/>
-        <w:numPr>
-          <w:ilvl w:val="0"/>
-          <w:numId w:val="0"/>
-        </w:numPr>
-        <w:spacing w:line="240" w:lineRule="auto"/>
-        <w:ind w:left="360" w:hanging="360"/>
-        <w:jc w:val="center"/>
-        <w:rPr>
-          <w:rFonts w:eastAsia="SimSun"/>
-          <w:b/>
-          <w:noProof w:val="0"/>
-          <w:color w:val="FF0000"/>
-          <w:spacing w:val="-1"/>
-          <w:sz w:val="20"/>
-          <w:szCs w:val="20"/>
-          <w:lang/>
-        </w:rPr>
-      </w:pPr>
-    </w:p>
-    <w:p>
-      <w:pPr>
-        <w:pStyle w:val="references"/>
-        <w:numPr>
-          <w:ilvl w:val="0"/>
-          <w:numId w:val="0"/>
-        </w:numPr>
-        <w:spacing w:line="240" w:lineRule="auto"/>
-        <w:ind w:left="360" w:hanging="360"/>
-        <w:jc w:val="center"/>
-        <w:rPr>
-          <w:rFonts w:eastAsia="SimSun"/>
-          <w:b/>
-          <w:noProof w:val="0"/>
-          <w:color w:val="FF0000"/>
-          <w:spacing w:val="-1"/>
-          <w:sz w:val="20"/>
-          <w:szCs w:val="20"/>
-          <w:lang/>
-        </w:rPr>
-      </w:pPr>
-    </w:p>
-    <w:p>
-      <w:pPr>
-        <w:pStyle w:val="references"/>
-        <w:numPr>
-          <w:ilvl w:val="0"/>
-          <w:numId w:val="0"/>
-        </w:numPr>
-        <w:spacing w:line="240" w:lineRule="auto"/>
-        <w:ind w:left="360" w:hanging="360"/>
-        <w:jc w:val="center"/>
-        <w:rPr>
-          <w:rFonts w:eastAsia="SimSun"/>
-          <w:b/>
-          <w:noProof w:val="0"/>
-          <w:color w:val="FF0000"/>
-          <w:spacing w:val="-1"/>
-          <w:sz w:val="20"/>
-          <w:szCs w:val="20"/>
-          <w:lang/>
-        </w:rPr>
-      </w:pPr>
-    </w:p>
-    <w:p>
-      <w:pPr>
-        <w:pStyle w:val="references"/>
-        <w:numPr>
-          <w:ilvl w:val="0"/>
-          <w:numId w:val="0"/>
-        </w:numPr>
-        <w:spacing w:line="240" w:lineRule="auto"/>
-        <w:ind w:left="360" w:hanging="360"/>
-        <w:jc w:val="center"/>
-        <w:rPr>
-          <w:rFonts w:eastAsia="SimSun"/>
-          <w:b/>
-          <w:noProof w:val="0"/>
-          <w:color w:val="FF0000"/>
-          <w:spacing w:val="-1"/>
-          <w:sz w:val="20"/>
-          <w:szCs w:val="20"/>
-          <w:lang/>
-        </w:rPr>
-      </w:pPr>
-    </w:p>
-    <w:p>
-      <w:pPr>
-        <w:pStyle w:val="references"/>
-        <w:numPr>
-          <w:ilvl w:val="0"/>
-          <w:numId w:val="0"/>
-        </w:numPr>
-        <w:spacing w:line="240" w:lineRule="auto"/>
-        <w:ind w:left="360" w:hanging="360"/>
-        <w:jc w:val="center"/>
-        <w:rPr>
-          <w:rFonts w:eastAsia="SimSun"/>
-          <w:b/>
-          <w:noProof w:val="0"/>
-          <w:color w:val="FF0000"/>
-          <w:spacing w:val="-1"/>
-          <w:sz w:val="20"/>
-          <w:szCs w:val="20"/>
-          <w:lang/>
-        </w:rPr>
-      </w:pPr>
-    </w:p>
-    <w:p>
-      <w:pPr>
-        <w:pStyle w:val="references"/>
-        <w:numPr>
-          <w:ilvl w:val="0"/>
-          <w:numId w:val="0"/>
-        </w:numPr>
-        <w:spacing w:line="240" w:lineRule="auto"/>
-        <w:ind w:left="360" w:hanging="360"/>
-        <w:jc w:val="center"/>
-        <w:rPr>
-          <w:rFonts w:eastAsia="SimSun"/>
-          <w:b/>
-          <w:noProof w:val="0"/>
-          <w:color w:val="FF0000"/>
-          <w:spacing w:val="-1"/>
-          <w:sz w:val="20"/>
-          <w:szCs w:val="20"/>
-          <w:lang/>
-        </w:rPr>
-      </w:pPr>
-    </w:p>
-    <w:p>
-      <w:pPr>
-        <w:pStyle w:val="references"/>
-        <w:numPr>
-          <w:ilvl w:val="0"/>
-          <w:numId w:val="0"/>
-        </w:numPr>
-        <w:spacing w:line="240" w:lineRule="auto"/>
-        <w:ind w:left="360" w:hanging="360"/>
-        <w:jc w:val="center"/>
-        <w:rPr>
-          <w:rFonts w:eastAsia="SimSun"/>
-          <w:b/>
-          <w:noProof w:val="0"/>
-          <w:color w:val="FF0000"/>
-          <w:spacing w:val="-1"/>
-          <w:sz w:val="20"/>
-          <w:szCs w:val="20"/>
-          <w:lang/>
         </w:rPr>
         <w:sectPr>
           <w:type w:val="continuous"/>
@@ -9739,7 +9868,11 @@
         </w:sectPr>
       </w:pPr>
     </w:p>
-    <w:p/>
+    <w:p>
+      <w:pPr>
+        <w:jc w:val="both"/>
+      </w:pPr>
+    </w:p>
     <w:sectPr>
       <w:type w:val="continuous"/>
       <w:pgSz w:w="11906" w:h="16838" w:code="9"/>
@@ -12048,7 +12181,6 @@
     </w:pPr>
     <w:rPr>
       <w:spacing w:val="-1"/>
-      <w:lang/>
     </w:rPr>
   </w:style>
   <w:style w:type="character" w:customStyle="1" w:styleId="BodyTextChar">
@@ -12057,7 +12189,6 @@
     <w:rsid w:val="00E7596C"/>
     <w:rPr>
       <w:spacing w:val="-1"/>
-      <w:lang/>
     </w:rPr>
   </w:style>
   <w:style w:type="paragraph" w:customStyle="1" w:styleId="bulletlist">
@@ -12695,7 +12826,7 @@
 </file>
 
 <file path=customXml/itemProps1.xml><?xml version="1.0" encoding="utf-8"?>
-<ds:datastoreItem xmlns:ds="http://schemas.openxmlformats.org/officeDocument/2006/customXml" ds:itemID="{55465540-3D18-466C-A548-F7B18946281D}">
+<ds:datastoreItem xmlns:ds="http://schemas.openxmlformats.org/officeDocument/2006/customXml" ds:itemID="{E1A88476-95F9-4BDA-B9C4-9159956F0794}">
   <ds:schemaRefs>
     <ds:schemaRef ds:uri="http://schemas.openxmlformats.org/officeDocument/2006/bibliography"/>
   </ds:schemaRefs>

</xml_diff>